<commit_message>
User scenario instead of user stories
</commit_message>
<xml_diff>
--- a/February13Tasks.docx
+++ b/February13Tasks.docx
@@ -11,118 +11,19 @@
           <w:u w:val="single"/>
           <w:rtl w:val="0"/>
         </w:rPr>
-        <w:t xml:space="preserve">User scenarios:</w:t>
-      </w:r>
-    </w:p>
-    <w:p>
-      <w:pPr>
-        <w:contextualSpacing w:val="0"/>
-      </w:pPr>
-      <w:r>
-        <w:rPr>
-          <w:rtl w:val="0"/>
-        </w:rPr>
-      </w:r>
-    </w:p>
-    <w:p>
-      <w:pPr>
-        <w:contextualSpacing w:val="0"/>
-      </w:pPr>
-      <w:r>
-        <w:rPr>
-          <w:rtl w:val="0"/>
-        </w:rPr>
-        <w:t xml:space="preserve">As a user, I want to upload files so that I can add words to the dictionary and check my text files against the words in the dictionary.</w:t>
-      </w:r>
-    </w:p>
-    <w:p>
-      <w:pPr>
-        <w:contextualSpacing w:val="0"/>
-      </w:pPr>
-      <w:r>
-        <w:rPr>
-          <w:rtl w:val="0"/>
-        </w:rPr>
-      </w:r>
-    </w:p>
-    <w:p>
-      <w:pPr>
-        <w:contextualSpacing w:val="0"/>
-      </w:pPr>
-      <w:r>
-        <w:rPr>
-          <w:rtl w:val="0"/>
-        </w:rPr>
-        <w:t xml:space="preserve">As a user, I want to ignore words so that strings such as abbreviations are not added to the dictionary or marked as errors.</w:t>
-      </w:r>
-    </w:p>
-    <w:p>
-      <w:pPr>
-        <w:contextualSpacing w:val="0"/>
-      </w:pPr>
-      <w:r>
-        <w:rPr>
-          <w:rtl w:val="0"/>
-        </w:rPr>
-      </w:r>
-    </w:p>
-    <w:p>
-      <w:pPr>
-        <w:contextualSpacing w:val="0"/>
-      </w:pPr>
-      <w:r>
-        <w:rPr>
-          <w:rtl w:val="0"/>
-        </w:rPr>
-        <w:t xml:space="preserve">As a user, I want to add words to the dictionary if there are specialized words or technical jargon that are not already included.</w:t>
-      </w:r>
-    </w:p>
-    <w:p>
-      <w:pPr>
-        <w:contextualSpacing w:val="0"/>
-      </w:pPr>
-      <w:r>
-        <w:rPr>
-          <w:rtl w:val="0"/>
-        </w:rPr>
-      </w:r>
-    </w:p>
-    <w:p>
-      <w:pPr>
-        <w:contextualSpacing w:val="0"/>
-      </w:pPr>
-      <w:r>
-        <w:rPr>
-          <w:rtl w:val="0"/>
-        </w:rPr>
-        <w:t xml:space="preserve">As a user, I want to store text and dictionary words so that they are not lost and I can use them again next time.</w:t>
-      </w:r>
-    </w:p>
-    <w:p>
-      <w:pPr>
-        <w:contextualSpacing w:val="0"/>
-      </w:pPr>
-      <w:r>
-        <w:rPr>
-          <w:rtl w:val="0"/>
-        </w:rPr>
-      </w:r>
-    </w:p>
-    <w:p>
-      <w:pPr>
-        <w:contextualSpacing w:val="0"/>
-      </w:pPr>
-      <w:r>
-        <w:rPr>
-          <w:rtl w:val="0"/>
-        </w:rPr>
-        <w:t xml:space="preserve">As a user, I want a graphical user interface with a help screen so that I can efficiently navigate the application.</w:t>
-      </w:r>
-    </w:p>
-    <w:p>
-      <w:pPr>
-        <w:contextualSpacing w:val="0"/>
-      </w:pPr>
+        <w:t xml:space="preserve">User scenario:</w:t>
+      </w:r>
+    </w:p>
+    <w:p>
+      <w:pPr>
+        <w:contextualSpacing w:val="0"/>
+      </w:pPr>
+      <w:r>
+        <w:rPr>
+          <w:rtl w:val="0"/>
+        </w:rPr>
+        <w:t xml:space="preserve">A user will use the spell checker to compare text inputs with a dictionary. When the program starts, the user will see a help screen. The user will be prompted by the program to enter a name of an input text file and the dictionary. The program will then display all the words from the input text file that are not in the dictionary. At this point, the user can decide to either ignore each of these words or to add them to the dictionary. The user will be able to store all text and words before opening another file. In the case that the user inputs the wrong name for a file, an error message will display, and the user can try again. The user can repeat the process of uploading a text file to compare to the dictionary as many times as he/she wishes, and the program will only end when the user chooses to close it.</w:t>
+      </w:r>
       <w:r>
         <w:rPr>
           <w:rtl w:val="0"/>
@@ -197,7 +98,7 @@
           <w:u w:val="single"/>
           <w:rtl w:val="0"/>
         </w:rPr>
-        <w:t xml:space="preserve">Mock GUI</w:t>
+        <w:t xml:space="preserve">Mock GUI:</w:t>
       </w:r>
     </w:p>
     <w:p>

</xml_diff>

<commit_message>
Updated files to be turned in for Phase 1
</commit_message>
<xml_diff>
--- a/February13Tasks.docx
+++ b/February13Tasks.docx
@@ -5,6 +5,9 @@
     <w:p>
       <w:pPr>
         <w:contextualSpacing w:val="0"/>
+        <w:rPr>
+          <w:u w:val="single"/>
+        </w:rPr>
       </w:pPr>
       <w:r>
         <w:rPr>
@@ -17,6 +20,7 @@
     <w:p>
       <w:pPr>
         <w:contextualSpacing w:val="0"/>
+        <w:rPr/>
       </w:pPr>
       <w:r>
         <w:rPr>
@@ -33,16 +37,18 @@
     <w:p>
       <w:pPr>
         <w:contextualSpacing w:val="0"/>
-      </w:pPr>
-      <w:r>
-        <w:rPr>
-          <w:rtl w:val="0"/>
-        </w:rPr>
-      </w:r>
-    </w:p>
-    <w:p>
-      <w:pPr>
-        <w:contextualSpacing w:val="0"/>
+        <w:rPr/>
+      </w:pPr>
+      <w:r>
+        <w:rPr>
+          <w:rtl w:val="0"/>
+        </w:rPr>
+      </w:r>
+    </w:p>
+    <w:p>
+      <w:pPr>
+        <w:contextualSpacing w:val="0"/>
+        <w:rPr/>
       </w:pPr>
       <w:r>
         <w:rPr>
@@ -60,6 +66,7 @@
     <w:p>
       <w:pPr>
         <w:contextualSpacing w:val="0"/>
+        <w:rPr/>
       </w:pPr>
       <w:r>
         <w:rPr>
@@ -71,27 +78,32 @@
     <w:p>
       <w:pPr>
         <w:contextualSpacing w:val="0"/>
-      </w:pPr>
-      <w:r>
-        <w:rPr>
-          <w:rtl w:val="0"/>
-        </w:rPr>
-        <w:t xml:space="preserve">We have decided upon a 2D vector would be easy to implement, and is reasonably efficient.</w:t>
-      </w:r>
-    </w:p>
-    <w:p>
-      <w:pPr>
-        <w:contextualSpacing w:val="0"/>
-      </w:pPr>
-      <w:r>
-        <w:rPr>
-          <w:rtl w:val="0"/>
-        </w:rPr>
-      </w:r>
-    </w:p>
-    <w:p>
-      <w:pPr>
-        <w:contextualSpacing w:val="0"/>
+        <w:rPr/>
+      </w:pPr>
+      <w:r>
+        <w:rPr>
+          <w:rtl w:val="0"/>
+        </w:rPr>
+        <w:t xml:space="preserve">We have decided to use a vector of Word objects because it is easy to implement, efficient and easy for an outside party to understand.</w:t>
+      </w:r>
+    </w:p>
+    <w:p>
+      <w:pPr>
+        <w:contextualSpacing w:val="0"/>
+        <w:rPr/>
+      </w:pPr>
+      <w:r>
+        <w:rPr>
+          <w:rtl w:val="0"/>
+        </w:rPr>
+      </w:r>
+    </w:p>
+    <w:p>
+      <w:pPr>
+        <w:contextualSpacing w:val="0"/>
+        <w:rPr>
+          <w:u w:val="single"/>
+        </w:rPr>
       </w:pPr>
       <w:r>
         <w:rPr>
@@ -104,16 +116,18 @@
     <w:p>
       <w:pPr>
         <w:contextualSpacing w:val="0"/>
-      </w:pPr>
-      <w:r>
-        <w:rPr>
-          <w:rtl w:val="0"/>
-        </w:rPr>
-      </w:r>
-    </w:p>
-    <w:p>
-      <w:pPr>
-        <w:contextualSpacing w:val="0"/>
+        <w:rPr/>
+      </w:pPr>
+      <w:r>
+        <w:rPr>
+          <w:rtl w:val="0"/>
+        </w:rPr>
+      </w:r>
+    </w:p>
+    <w:p>
+      <w:pPr>
+        <w:contextualSpacing w:val="0"/>
+        <w:rPr/>
       </w:pPr>
       <w:r>
         <w:drawing>

</xml_diff>